<commit_message>
Sound fix for windows, don't forget ON windows to add the musics to the debug folder and delete the music QRC file. Sounds added for the water death, game restart, and moving movable blocks
</commit_message>
<xml_diff>
--- a/Ressources/Musics/info.docx
+++ b/Ressources/Musics/info.docx
@@ -150,6 +150,10 @@
         </w:numPr>
       </w:pPr>
       <w:r>
+        <w:rPr>
+          <w:noProof/>
+          <w:lang w:val="fr-FR" w:eastAsia="fr-FR"/>
+        </w:rPr>
         <w:drawing>
           <wp:inline distT="0" distB="0" distL="0" distR="0" wp14:anchorId="191D8853" wp14:editId="1D03A255">
             <wp:extent cx="3022397" cy="751840"/>
@@ -258,7 +262,7 @@
           <w:lang w:val="fr-FR" w:eastAsia="fr-FR"/>
         </w:rPr>
         <w:drawing>
-          <wp:inline distT="0" distB="0" distL="0" distR="0" wp14:anchorId="2F1DD843" wp14:editId="26FE3EE2">
+          <wp:inline distT="0" distB="0" distL="0" distR="0" wp14:anchorId="2F1DD843" wp14:editId="31731FFA">
             <wp:extent cx="3378835" cy="1220365"/>
             <wp:effectExtent l="0" t="0" r="0" b="0"/>
             <wp:docPr id="4" name="Image 4" descr="cc101.png"/>
@@ -452,6 +456,10 @@
         </w:numPr>
       </w:pPr>
       <w:r>
+        <w:rPr>
+          <w:noProof/>
+          <w:lang w:val="fr-FR" w:eastAsia="fr-FR"/>
+        </w:rPr>
         <w:drawing>
           <wp:inline distT="0" distB="0" distL="0" distR="0" wp14:anchorId="4233DF15" wp14:editId="5B0207C9">
             <wp:extent cx="3022397" cy="751840"/>
@@ -532,30 +540,14 @@
           <w:numId w:val="2"/>
         </w:numPr>
       </w:pPr>
-      <w:r>
-        <w:fldChar w:fldCharType="begin"/>
-      </w:r>
-      <w:r>
-        <w:instrText xml:space="preserve"> HYPERLINK "</w:instrText>
-      </w:r>
-      <w:r>
-        <w:instrText>https://www.jamendo.com/en/track/369911/igazi-jazz</w:instrText>
-      </w:r>
-      <w:r>
-        <w:instrText xml:space="preserve">" </w:instrText>
-      </w:r>
-      <w:r>
-        <w:fldChar w:fldCharType="separate"/>
-      </w:r>
-      <w:r>
-        <w:rPr>
-          <w:rStyle w:val="Lienhypertexte"/>
-        </w:rPr>
-        <w:t>https://www.jamendo.com/en/track/369911/igazi-jazz</w:t>
-      </w:r>
-      <w:r>
-        <w:fldChar w:fldCharType="end"/>
-      </w:r>
+      <w:hyperlink r:id="rId13" w:history="1">
+        <w:r>
+          <w:rPr>
+            <w:rStyle w:val="Lienhypertexte"/>
+          </w:rPr>
+          <w:t>https://www.jamendo.com/en/track/369911/igazi-jazz</w:t>
+        </w:r>
+      </w:hyperlink>
     </w:p>
     <w:p>
       <w:pPr>
@@ -566,6 +558,10 @@
         </w:numPr>
       </w:pPr>
       <w:r>
+        <w:rPr>
+          <w:noProof/>
+          <w:lang w:val="fr-FR" w:eastAsia="fr-FR"/>
+        </w:rPr>
         <w:drawing>
           <wp:inline distT="0" distB="0" distL="0" distR="0" wp14:anchorId="567F8D4D" wp14:editId="765CA74C">
             <wp:extent cx="3100485" cy="1094740"/>
@@ -584,7 +580,7 @@
                     </pic:cNvPicPr>
                   </pic:nvPicPr>
                   <pic:blipFill>
-                    <a:blip r:embed="rId13">
+                    <a:blip r:embed="rId14">
                       <a:extLst>
                         <a:ext uri="{28A0092B-C50C-407E-A947-70E740481C1C}">
                           <a14:useLocalDpi xmlns:a14="http://schemas.microsoft.com/office/drawing/2010/main" val="0"/>
@@ -616,10 +612,382 @@
         </w:drawing>
       </w:r>
     </w:p>
-    <w:p>
+    <w:p/>
+    <w:p>
+      <w:r>
+        <w:rPr>
+          <w:rFonts w:ascii="Helvetica" w:eastAsiaTheme="minorEastAsia" w:hAnsi="Helvetica" w:cs="Helvetica"/>
+          <w:color w:val="3F1541"/>
+          <w:spacing w:val="15"/>
+          <w:sz w:val="40"/>
+          <w:szCs w:val="40"/>
+          <w:lang w:val="fr-FR"/>
+        </w:rPr>
+        <w:t xml:space="preserve">Sound </w:t>
+      </w:r>
+      <w:proofErr w:type="spellStart"/>
+      <w:r>
+        <w:rPr>
+          <w:rFonts w:ascii="Helvetica" w:eastAsiaTheme="minorEastAsia" w:hAnsi="Helvetica" w:cs="Helvetica"/>
+          <w:color w:val="3F1541"/>
+          <w:spacing w:val="15"/>
+          <w:sz w:val="40"/>
+          <w:szCs w:val="40"/>
+          <w:lang w:val="fr-FR"/>
+        </w:rPr>
+        <w:t>Loops</w:t>
+      </w:r>
+      <w:proofErr w:type="spellEnd"/>
+      <w:r>
+        <w:rPr>
+          <w:rFonts w:ascii="Helvetica" w:eastAsiaTheme="minorEastAsia" w:hAnsi="Helvetica" w:cs="Helvetica"/>
+          <w:color w:val="3F1541"/>
+          <w:spacing w:val="15"/>
+          <w:sz w:val="40"/>
+          <w:szCs w:val="40"/>
+          <w:lang w:val="fr-FR"/>
+        </w:rPr>
+        <w:t xml:space="preserve"> BGM</w:t>
+      </w:r>
+    </w:p>
+    <w:p>
+      <w:pPr>
+        <w:pStyle w:val="Sous-titre"/>
+        <w:rPr>
+          <w:rFonts w:asciiTheme="minorHAnsi" w:eastAsiaTheme="minorHAnsi" w:hAnsiTheme="minorHAnsi" w:cstheme="minorBidi"/>
+          <w:color w:val="auto"/>
+          <w:spacing w:val="0"/>
+          <w:sz w:val="24"/>
+          <w:szCs w:val="24"/>
+          <w:lang w:val="fr-CH"/>
+        </w:rPr>
+      </w:pPr>
+      <w:hyperlink r:id="rId15" w:history="1">
+        <w:r>
+          <w:rPr>
+            <w:rStyle w:val="Lienhypertexte"/>
+            <w:rFonts w:asciiTheme="minorHAnsi" w:eastAsiaTheme="minorHAnsi" w:hAnsiTheme="minorHAnsi" w:cstheme="minorBidi"/>
+            <w:spacing w:val="0"/>
+            <w:sz w:val="24"/>
+            <w:szCs w:val="24"/>
+            <w:lang w:val="fr-CH"/>
+          </w:rPr>
+          <w:t>https://www.jamendo.com/en/list/a149637/sound-loops-bgm</w:t>
+        </w:r>
+      </w:hyperlink>
+    </w:p>
+    <w:p>
+      <w:r>
+        <w:rPr>
+          <w:noProof/>
+          <w:lang w:val="fr-FR" w:eastAsia="fr-FR"/>
+        </w:rPr>
+        <w:drawing>
+          <wp:inline distT="0" distB="0" distL="0" distR="0" wp14:anchorId="27039366" wp14:editId="4F3A7058">
+            <wp:extent cx="3100485" cy="1094740"/>
+            <wp:effectExtent l="0" t="0" r="0" b="0"/>
+            <wp:docPr id="3" name="Image 3" descr="cc122.png"/>
+            <wp:cNvGraphicFramePr>
+              <a:graphicFrameLocks xmlns:a="http://schemas.openxmlformats.org/drawingml/2006/main" noChangeAspect="1"/>
+            </wp:cNvGraphicFramePr>
+            <a:graphic xmlns:a="http://schemas.openxmlformats.org/drawingml/2006/main">
+              <a:graphicData uri="http://schemas.openxmlformats.org/drawingml/2006/picture">
+                <pic:pic xmlns:pic="http://schemas.openxmlformats.org/drawingml/2006/picture">
+                  <pic:nvPicPr>
+                    <pic:cNvPr id="0" name="Picture 5" descr="cc122.png"/>
+                    <pic:cNvPicPr>
+                      <a:picLocks noChangeAspect="1" noChangeArrowheads="1"/>
+                    </pic:cNvPicPr>
+                  </pic:nvPicPr>
+                  <pic:blipFill>
+                    <a:blip r:embed="rId14">
+                      <a:extLst>
+                        <a:ext uri="{28A0092B-C50C-407E-A947-70E740481C1C}">
+                          <a14:useLocalDpi xmlns:a14="http://schemas.microsoft.com/office/drawing/2010/main" val="0"/>
+                        </a:ext>
+                      </a:extLst>
+                    </a:blip>
+                    <a:srcRect/>
+                    <a:stretch>
+                      <a:fillRect/>
+                    </a:stretch>
+                  </pic:blipFill>
+                  <pic:spPr bwMode="auto">
+                    <a:xfrm>
+                      <a:off x="0" y="0"/>
+                      <a:ext cx="3123789" cy="1102968"/>
+                    </a:xfrm>
+                    <a:prstGeom prst="rect">
+                      <a:avLst/>
+                    </a:prstGeom>
+                    <a:noFill/>
+                    <a:ln>
+                      <a:noFill/>
+                    </a:ln>
+                  </pic:spPr>
+                </pic:pic>
+              </a:graphicData>
+            </a:graphic>
+          </wp:inline>
+        </w:drawing>
+      </w:r>
+    </w:p>
+    <w:p/>
+    <w:p/>
+    <w:p>
+      <w:proofErr w:type="spellStart"/>
+      <w:r>
+        <w:rPr>
+          <w:rStyle w:val="Sous-titreCar"/>
+        </w:rPr>
+        <w:t>Joyful</w:t>
+      </w:r>
+      <w:proofErr w:type="spellEnd"/>
+      <w:r>
+        <w:rPr>
+          <w:rStyle w:val="Sous-titreCar"/>
+        </w:rPr>
+        <w:t xml:space="preserve"> </w:t>
+      </w:r>
+      <w:proofErr w:type="spellStart"/>
+      <w:r>
+        <w:rPr>
+          <w:rStyle w:val="Sous-titreCar"/>
+        </w:rPr>
+        <w:t>Jubilee</w:t>
+      </w:r>
+      <w:proofErr w:type="spellEnd"/>
+    </w:p>
+    <w:p>
+      <w:hyperlink r:id="rId16" w:history="1">
+        <w:r>
+          <w:rPr>
+            <w:rStyle w:val="Lienhypertexte"/>
+          </w:rPr>
+          <w:t>https://www.jamendo.com/en/list/a146733/joyful-jubilee</w:t>
+        </w:r>
+      </w:hyperlink>
       <w:bookmarkStart w:id="0" w:name="_GoBack"/>
       <w:bookmarkEnd w:id="0"/>
     </w:p>
+    <w:p>
+      <w:r>
+        <w:t xml:space="preserve"> </w:t>
+      </w:r>
+      <w:r>
+        <w:drawing>
+          <wp:inline distT="0" distB="0" distL="0" distR="0" wp14:anchorId="667F6CF8" wp14:editId="5E1D5300">
+            <wp:extent cx="3950335" cy="619147"/>
+            <wp:effectExtent l="0" t="0" r="12065" b="0"/>
+            <wp:docPr id="8" name="Image 8" descr="cc11.png"/>
+            <wp:cNvGraphicFramePr>
+              <a:graphicFrameLocks xmlns:a="http://schemas.openxmlformats.org/drawingml/2006/main" noChangeAspect="1"/>
+            </wp:cNvGraphicFramePr>
+            <a:graphic xmlns:a="http://schemas.openxmlformats.org/drawingml/2006/main">
+              <a:graphicData uri="http://schemas.openxmlformats.org/drawingml/2006/picture">
+                <pic:pic xmlns:pic="http://schemas.openxmlformats.org/drawingml/2006/picture">
+                  <pic:nvPicPr>
+                    <pic:cNvPr id="0" name="Picture 1" descr="cc11.png"/>
+                    <pic:cNvPicPr>
+                      <a:picLocks noChangeAspect="1" noChangeArrowheads="1"/>
+                    </pic:cNvPicPr>
+                  </pic:nvPicPr>
+                  <pic:blipFill>
+                    <a:blip r:embed="rId17">
+                      <a:extLst>
+                        <a:ext uri="{28A0092B-C50C-407E-A947-70E740481C1C}">
+                          <a14:useLocalDpi xmlns:a14="http://schemas.microsoft.com/office/drawing/2010/main" val="0"/>
+                        </a:ext>
+                      </a:extLst>
+                    </a:blip>
+                    <a:srcRect/>
+                    <a:stretch>
+                      <a:fillRect/>
+                    </a:stretch>
+                  </pic:blipFill>
+                  <pic:spPr bwMode="auto">
+                    <a:xfrm>
+                      <a:off x="0" y="0"/>
+                      <a:ext cx="3979526" cy="623722"/>
+                    </a:xfrm>
+                    <a:prstGeom prst="rect">
+                      <a:avLst/>
+                    </a:prstGeom>
+                    <a:noFill/>
+                    <a:ln>
+                      <a:noFill/>
+                    </a:ln>
+                  </pic:spPr>
+                </pic:pic>
+              </a:graphicData>
+            </a:graphic>
+          </wp:inline>
+        </w:drawing>
+      </w:r>
+    </w:p>
+    <w:p/>
+    <w:p/>
+    <w:p>
+      <w:pPr>
+        <w:pStyle w:val="Sous-titre"/>
+        <w:rPr>
+          <w:rFonts w:asciiTheme="minorHAnsi" w:hAnsiTheme="minorHAnsi" w:cstheme="minorBidi"/>
+          <w:color w:val="auto"/>
+          <w:sz w:val="24"/>
+          <w:szCs w:val="24"/>
+          <w:lang w:val="fr-CH"/>
+        </w:rPr>
+      </w:pPr>
+      <w:proofErr w:type="spellStart"/>
+      <w:r>
+        <w:t>Igazi</w:t>
+      </w:r>
+      <w:proofErr w:type="spellEnd"/>
+      <w:r>
+        <w:t xml:space="preserve"> Jazz</w:t>
+      </w:r>
+    </w:p>
+    <w:p/>
+    <w:p>
+      <w:pPr>
+        <w:pStyle w:val="Pardeliste"/>
+        <w:numPr>
+          <w:ilvl w:val="0"/>
+          <w:numId w:val="2"/>
+        </w:numPr>
+      </w:pPr>
+      <w:hyperlink r:id="rId18" w:history="1">
+        <w:r>
+          <w:rPr>
+            <w:rStyle w:val="Lienhypertexte"/>
+          </w:rPr>
+          <w:t>https://www.jamendo.com/en/track/369911/igazi-jazz</w:t>
+        </w:r>
+      </w:hyperlink>
+    </w:p>
+    <w:p/>
+    <w:p/>
+    <w:p>
+      <w:pPr>
+        <w:pStyle w:val="Sous-titre"/>
+        <w:rPr>
+          <w:rFonts w:asciiTheme="minorHAnsi" w:hAnsiTheme="minorHAnsi" w:cstheme="minorBidi"/>
+          <w:color w:val="auto"/>
+          <w:sz w:val="24"/>
+          <w:szCs w:val="24"/>
+          <w:lang w:val="fr-CH"/>
+        </w:rPr>
+      </w:pPr>
+      <w:proofErr w:type="spellStart"/>
+      <w:r>
+        <w:t>Igazi</w:t>
+      </w:r>
+      <w:proofErr w:type="spellEnd"/>
+      <w:r>
+        <w:t xml:space="preserve"> Jazz</w:t>
+      </w:r>
+    </w:p>
+    <w:p/>
+    <w:p>
+      <w:pPr>
+        <w:pStyle w:val="Pardeliste"/>
+        <w:numPr>
+          <w:ilvl w:val="0"/>
+          <w:numId w:val="2"/>
+        </w:numPr>
+      </w:pPr>
+      <w:hyperlink r:id="rId19" w:history="1">
+        <w:r>
+          <w:rPr>
+            <w:rStyle w:val="Lienhypertexte"/>
+          </w:rPr>
+          <w:t>https://www.jamendo.com/en/track/369911/igazi-jazz</w:t>
+        </w:r>
+      </w:hyperlink>
+    </w:p>
+    <w:p/>
+    <w:p/>
+    <w:p>
+      <w:pPr>
+        <w:pStyle w:val="Sous-titre"/>
+        <w:rPr>
+          <w:rFonts w:asciiTheme="minorHAnsi" w:hAnsiTheme="minorHAnsi" w:cstheme="minorBidi"/>
+          <w:color w:val="auto"/>
+          <w:sz w:val="24"/>
+          <w:szCs w:val="24"/>
+          <w:lang w:val="fr-CH"/>
+        </w:rPr>
+      </w:pPr>
+      <w:proofErr w:type="spellStart"/>
+      <w:r>
+        <w:t>Igazi</w:t>
+      </w:r>
+      <w:proofErr w:type="spellEnd"/>
+      <w:r>
+        <w:t xml:space="preserve"> Jazz</w:t>
+      </w:r>
+    </w:p>
+    <w:p/>
+    <w:p>
+      <w:pPr>
+        <w:pStyle w:val="Pardeliste"/>
+        <w:numPr>
+          <w:ilvl w:val="0"/>
+          <w:numId w:val="2"/>
+        </w:numPr>
+      </w:pPr>
+      <w:hyperlink r:id="rId20" w:history="1">
+        <w:r>
+          <w:rPr>
+            <w:rStyle w:val="Lienhypertexte"/>
+          </w:rPr>
+          <w:t>https://www.jamendo.com/en/track/369911/igazi-jazz</w:t>
+        </w:r>
+      </w:hyperlink>
+    </w:p>
+    <w:p/>
+    <w:p/>
+    <w:p>
+      <w:pPr>
+        <w:pStyle w:val="Sous-titre"/>
+        <w:rPr>
+          <w:rFonts w:asciiTheme="minorHAnsi" w:hAnsiTheme="minorHAnsi" w:cstheme="minorBidi"/>
+          <w:color w:val="auto"/>
+          <w:sz w:val="24"/>
+          <w:szCs w:val="24"/>
+          <w:lang w:val="fr-CH"/>
+        </w:rPr>
+      </w:pPr>
+      <w:proofErr w:type="spellStart"/>
+      <w:r>
+        <w:t>Igazi</w:t>
+      </w:r>
+      <w:proofErr w:type="spellEnd"/>
+      <w:r>
+        <w:t xml:space="preserve"> Jazz</w:t>
+      </w:r>
+    </w:p>
+    <w:p/>
+    <w:p>
+      <w:pPr>
+        <w:pStyle w:val="Pardeliste"/>
+        <w:numPr>
+          <w:ilvl w:val="0"/>
+          <w:numId w:val="2"/>
+        </w:numPr>
+      </w:pPr>
+      <w:hyperlink r:id="rId21" w:history="1">
+        <w:r>
+          <w:rPr>
+            <w:rStyle w:val="Lienhypertexte"/>
+          </w:rPr>
+          <w:t>https://www.jamendo.com/en/track/369911/igazi-jazz</w:t>
+        </w:r>
+      </w:hyperlink>
+    </w:p>
+    <w:p/>
+    <w:p/>
+    <w:p/>
     <w:sectPr>
       <w:pgSz w:w="11900" w:h="16840"/>
       <w:pgMar w:top="1417" w:right="1417" w:bottom="1417" w:left="1417" w:header="708" w:footer="708" w:gutter="0"/>
@@ -1310,6 +1678,7 @@
   <w:style w:type="character" w:default="1" w:styleId="Policepardfaut">
     <w:name w:val="Default Paragraph Font"/>
     <w:uiPriority w:val="1"/>
+    <w:semiHidden/>
     <w:unhideWhenUsed/>
   </w:style>
   <w:style w:type="table" w:default="1" w:styleId="TableauNormal">

</xml_diff>

<commit_message>
Cheatcode sounds added. Cheatcode playlist added.
</commit_message>
<xml_diff>
--- a/Ressources/Musics/info.docx
+++ b/Ressources/Musics/info.docx
@@ -1,6 +1,6 @@
 
 <file path=word/document.xml><?xml version="1.0" encoding="utf-8"?>
-<w:document xmlns:wpc="http://schemas.microsoft.com/office/word/2010/wordprocessingCanvas" xmlns:mo="http://schemas.microsoft.com/office/mac/office/2008/main" xmlns:mc="http://schemas.openxmlformats.org/markup-compatibility/2006" xmlns:mv="urn:schemas-microsoft-com:mac:vml" xmlns:o="urn:schemas-microsoft-com:office:office" xmlns:r="http://schemas.openxmlformats.org/officeDocument/2006/relationships" xmlns:m="http://schemas.openxmlformats.org/officeDocument/2006/math" xmlns:v="urn:schemas-microsoft-com:vml" xmlns:wp14="http://schemas.microsoft.com/office/word/2010/wordprocessingDrawing" xmlns:wp="http://schemas.openxmlformats.org/drawingml/2006/wordprocessingDrawing" xmlns:w10="urn:schemas-microsoft-com:office:word" xmlns:w="http://schemas.openxmlformats.org/wordprocessingml/2006/main" xmlns:w14="http://schemas.microsoft.com/office/word/2010/wordml" xmlns:w15="http://schemas.microsoft.com/office/word/2012/wordml" xmlns:wpg="http://schemas.microsoft.com/office/word/2010/wordprocessingGroup" xmlns:wpi="http://schemas.microsoft.com/office/word/2010/wordprocessingInk" xmlns:wne="http://schemas.microsoft.com/office/word/2006/wordml" xmlns:wps="http://schemas.microsoft.com/office/word/2010/wordprocessingShape" mc:Ignorable="w14 w15 wp14">
+<w:document xmlns:wpc="http://schemas.microsoft.com/office/word/2010/wordprocessingCanvas" xmlns:mc="http://schemas.openxmlformats.org/markup-compatibility/2006" xmlns:o="urn:schemas-microsoft-com:office:office" xmlns:r="http://schemas.openxmlformats.org/officeDocument/2006/relationships" xmlns:m="http://schemas.openxmlformats.org/officeDocument/2006/math" xmlns:v="urn:schemas-microsoft-com:vml" xmlns:wp14="http://schemas.microsoft.com/office/word/2010/wordprocessingDrawing" xmlns:wp="http://schemas.openxmlformats.org/drawingml/2006/wordprocessingDrawing" xmlns:w10="urn:schemas-microsoft-com:office:word" xmlns:w="http://schemas.openxmlformats.org/wordprocessingml/2006/main" xmlns:w14="http://schemas.microsoft.com/office/word/2010/wordml" xmlns:w15="http://schemas.microsoft.com/office/word/2012/wordml" xmlns:wpg="http://schemas.microsoft.com/office/word/2010/wordprocessingGroup" xmlns:wpi="http://schemas.microsoft.com/office/word/2010/wordprocessingInk" xmlns:wne="http://schemas.microsoft.com/office/word/2006/wordml" xmlns:wps="http://schemas.microsoft.com/office/word/2010/wordprocessingShape" mc:Ignorable="w14 w15 wp14">
   <w:body>
     <w:p>
       <w:pPr>
@@ -16,24 +16,14 @@
       <w:pPr>
         <w:pStyle w:val="Sous-titre"/>
       </w:pPr>
-      <w:proofErr w:type="spellStart"/>
-      <w:r>
-        <w:t>Spying</w:t>
-      </w:r>
-      <w:proofErr w:type="spellEnd"/>
-      <w:r>
-        <w:t xml:space="preserve"> </w:t>
-      </w:r>
-      <w:proofErr w:type="spellStart"/>
-      <w:r>
-        <w:t>Jackalope</w:t>
-      </w:r>
-      <w:proofErr w:type="spellEnd"/>
-    </w:p>
-    <w:p/>
-    <w:p>
-      <w:pPr>
-        <w:pStyle w:val="Pardeliste"/>
+      <w:r>
+        <w:t>Spying Jackalope</w:t>
+      </w:r>
+    </w:p>
+    <w:p/>
+    <w:p>
+      <w:pPr>
+        <w:pStyle w:val="Paragraphedeliste"/>
         <w:numPr>
           <w:ilvl w:val="0"/>
           <w:numId w:val="1"/>
@@ -50,7 +40,7 @@
     </w:p>
     <w:p>
       <w:pPr>
-        <w:pStyle w:val="Pardeliste"/>
+        <w:pStyle w:val="Paragraphedeliste"/>
         <w:numPr>
           <w:ilvl w:val="0"/>
           <w:numId w:val="1"/>
@@ -59,7 +49,7 @@
       <w:r>
         <w:rPr>
           <w:noProof/>
-          <w:lang w:val="fr-FR" w:eastAsia="fr-FR"/>
+          <w:lang w:eastAsia="fr-CH"/>
         </w:rPr>
         <w:drawing>
           <wp:inline distT="0" distB="0" distL="0" distR="0" wp14:anchorId="4D4B6906" wp14:editId="0F7AD4D2">
@@ -126,7 +116,7 @@
     </w:p>
     <w:p>
       <w:pPr>
-        <w:pStyle w:val="Pardeliste"/>
+        <w:pStyle w:val="Paragraphedeliste"/>
         <w:numPr>
           <w:ilvl w:val="0"/>
           <w:numId w:val="2"/>
@@ -143,7 +133,7 @@
     </w:p>
     <w:p>
       <w:pPr>
-        <w:pStyle w:val="Pardeliste"/>
+        <w:pStyle w:val="Paragraphedeliste"/>
         <w:numPr>
           <w:ilvl w:val="0"/>
           <w:numId w:val="2"/>
@@ -152,7 +142,7 @@
       <w:r>
         <w:rPr>
           <w:noProof/>
-          <w:lang w:val="fr-FR" w:eastAsia="fr-FR"/>
+          <w:lang w:eastAsia="fr-CH"/>
         </w:rPr>
         <w:drawing>
           <wp:inline distT="0" distB="0" distL="0" distR="0" wp14:anchorId="191D8853" wp14:editId="1D03A255">
@@ -216,24 +206,14 @@
           <w:lang w:val="fr-CH"/>
         </w:rPr>
       </w:pPr>
-      <w:proofErr w:type="spellStart"/>
-      <w:r>
-        <w:t>RIght</w:t>
-      </w:r>
-      <w:proofErr w:type="spellEnd"/>
-      <w:r>
-        <w:t xml:space="preserve"> </w:t>
-      </w:r>
-      <w:proofErr w:type="spellStart"/>
-      <w:r>
-        <w:t>Now</w:t>
-      </w:r>
-      <w:proofErr w:type="spellEnd"/>
-    </w:p>
-    <w:p/>
-    <w:p>
-      <w:pPr>
-        <w:pStyle w:val="Pardeliste"/>
+      <w:r>
+        <w:t>RIght Now</w:t>
+      </w:r>
+    </w:p>
+    <w:p/>
+    <w:p>
+      <w:pPr>
+        <w:pStyle w:val="Paragraphedeliste"/>
         <w:numPr>
           <w:ilvl w:val="0"/>
           <w:numId w:val="2"/>
@@ -250,7 +230,7 @@
     </w:p>
     <w:p>
       <w:pPr>
-        <w:pStyle w:val="Pardeliste"/>
+        <w:pStyle w:val="Paragraphedeliste"/>
         <w:numPr>
           <w:ilvl w:val="0"/>
           <w:numId w:val="2"/>
@@ -259,7 +239,7 @@
       <w:r>
         <w:rPr>
           <w:noProof/>
-          <w:lang w:val="fr-FR" w:eastAsia="fr-FR"/>
+          <w:lang w:eastAsia="fr-CH"/>
         </w:rPr>
         <w:drawing>
           <wp:inline distT="0" distB="0" distL="0" distR="0" wp14:anchorId="2F1DD843" wp14:editId="31731FFA">
@@ -331,7 +311,7 @@
     <w:p/>
     <w:p>
       <w:pPr>
-        <w:pStyle w:val="Pardeliste"/>
+        <w:pStyle w:val="Paragraphedeliste"/>
         <w:numPr>
           <w:ilvl w:val="0"/>
           <w:numId w:val="2"/>
@@ -348,7 +328,7 @@
     </w:p>
     <w:p>
       <w:pPr>
-        <w:pStyle w:val="Pardeliste"/>
+        <w:pStyle w:val="Paragraphedeliste"/>
         <w:numPr>
           <w:ilvl w:val="0"/>
           <w:numId w:val="2"/>
@@ -360,7 +340,7 @@
       <w:r>
         <w:rPr>
           <w:noProof/>
-          <w:lang w:val="fr-FR" w:eastAsia="fr-FR"/>
+          <w:lang w:eastAsia="fr-CH"/>
         </w:rPr>
         <w:drawing>
           <wp:inline distT="0" distB="0" distL="0" distR="0" wp14:anchorId="5FCABFAD" wp14:editId="20D9C373">
@@ -432,7 +412,7 @@
     <w:p/>
     <w:p>
       <w:pPr>
-        <w:pStyle w:val="Pardeliste"/>
+        <w:pStyle w:val="Paragraphedeliste"/>
         <w:numPr>
           <w:ilvl w:val="0"/>
           <w:numId w:val="2"/>
@@ -449,7 +429,7 @@
     </w:p>
     <w:p>
       <w:pPr>
-        <w:pStyle w:val="Pardeliste"/>
+        <w:pStyle w:val="Paragraphedeliste"/>
         <w:numPr>
           <w:ilvl w:val="0"/>
           <w:numId w:val="2"/>
@@ -458,7 +438,7 @@
       <w:r>
         <w:rPr>
           <w:noProof/>
-          <w:lang w:val="fr-FR" w:eastAsia="fr-FR"/>
+          <w:lang w:eastAsia="fr-CH"/>
         </w:rPr>
         <w:drawing>
           <wp:inline distT="0" distB="0" distL="0" distR="0" wp14:anchorId="4233DF15" wp14:editId="5B0207C9">
@@ -522,19 +502,14 @@
           <w:lang w:val="fr-CH"/>
         </w:rPr>
       </w:pPr>
-      <w:proofErr w:type="spellStart"/>
-      <w:r>
-        <w:t>Igazi</w:t>
-      </w:r>
-      <w:proofErr w:type="spellEnd"/>
-      <w:r>
-        <w:t xml:space="preserve"> Jazz</w:t>
-      </w:r>
-    </w:p>
-    <w:p/>
-    <w:p>
-      <w:pPr>
-        <w:pStyle w:val="Pardeliste"/>
+      <w:r>
+        <w:t>Igazi Jazz</w:t>
+      </w:r>
+    </w:p>
+    <w:p/>
+    <w:p>
+      <w:pPr>
+        <w:pStyle w:val="Paragraphedeliste"/>
         <w:numPr>
           <w:ilvl w:val="0"/>
           <w:numId w:val="2"/>
@@ -551,7 +526,7 @@
     </w:p>
     <w:p>
       <w:pPr>
-        <w:pStyle w:val="Pardeliste"/>
+        <w:pStyle w:val="Paragraphedeliste"/>
         <w:numPr>
           <w:ilvl w:val="0"/>
           <w:numId w:val="2"/>
@@ -560,7 +535,7 @@
       <w:r>
         <w:rPr>
           <w:noProof/>
-          <w:lang w:val="fr-FR" w:eastAsia="fr-FR"/>
+          <w:lang w:eastAsia="fr-CH"/>
         </w:rPr>
         <w:drawing>
           <wp:inline distT="0" distB="0" distL="0" distR="0" wp14:anchorId="567F8D4D" wp14:editId="765CA74C">
@@ -623,31 +598,7 @@
           <w:szCs w:val="40"/>
           <w:lang w:val="fr-FR"/>
         </w:rPr>
-        <w:t xml:space="preserve">Sound </w:t>
-      </w:r>
-      <w:proofErr w:type="spellStart"/>
-      <w:r>
-        <w:rPr>
-          <w:rFonts w:ascii="Helvetica" w:eastAsiaTheme="minorEastAsia" w:hAnsi="Helvetica" w:cs="Helvetica"/>
-          <w:color w:val="3F1541"/>
-          <w:spacing w:val="15"/>
-          <w:sz w:val="40"/>
-          <w:szCs w:val="40"/>
-          <w:lang w:val="fr-FR"/>
-        </w:rPr>
-        <w:t>Loops</w:t>
-      </w:r>
-      <w:proofErr w:type="spellEnd"/>
-      <w:r>
-        <w:rPr>
-          <w:rFonts w:ascii="Helvetica" w:eastAsiaTheme="minorEastAsia" w:hAnsi="Helvetica" w:cs="Helvetica"/>
-          <w:color w:val="3F1541"/>
-          <w:spacing w:val="15"/>
-          <w:sz w:val="40"/>
-          <w:szCs w:val="40"/>
-          <w:lang w:val="fr-FR"/>
-        </w:rPr>
-        <w:t xml:space="preserve"> BGM</w:t>
+        <w:t>Sound Loops BGM</w:t>
       </w:r>
     </w:p>
     <w:p>
@@ -680,7 +631,7 @@
       <w:r>
         <w:rPr>
           <w:noProof/>
-          <w:lang w:val="fr-FR" w:eastAsia="fr-FR"/>
+          <w:lang w:eastAsia="fr-CH"/>
         </w:rPr>
         <w:drawing>
           <wp:inline distT="0" distB="0" distL="0" distR="0" wp14:anchorId="27039366" wp14:editId="4F3A7058">
@@ -735,28 +686,12 @@
     <w:p/>
     <w:p/>
     <w:p>
-      <w:proofErr w:type="spellStart"/>
       <w:r>
         <w:rPr>
           <w:rStyle w:val="Sous-titreCar"/>
         </w:rPr>
-        <w:t>Joyful</w:t>
-      </w:r>
-      <w:proofErr w:type="spellEnd"/>
-      <w:r>
-        <w:rPr>
-          <w:rStyle w:val="Sous-titreCar"/>
-        </w:rPr>
-        <w:t xml:space="preserve"> </w:t>
-      </w:r>
-      <w:proofErr w:type="spellStart"/>
-      <w:r>
-        <w:rPr>
-          <w:rStyle w:val="Sous-titreCar"/>
-        </w:rPr>
-        <w:t>Jubilee</w:t>
-      </w:r>
-      <w:proofErr w:type="spellEnd"/>
+        <w:t>Joyful Jubilee</w:t>
+      </w:r>
     </w:p>
     <w:p>
       <w:hyperlink r:id="rId16" w:history="1">
@@ -767,14 +702,16 @@
           <w:t>https://www.jamendo.com/en/list/a146733/joyful-jubilee</w:t>
         </w:r>
       </w:hyperlink>
-      <w:bookmarkStart w:id="0" w:name="_GoBack"/>
-      <w:bookmarkEnd w:id="0"/>
     </w:p>
     <w:p>
       <w:r>
         <w:t xml:space="preserve"> </w:t>
       </w:r>
       <w:r>
+        <w:rPr>
+          <w:noProof/>
+          <w:lang w:eastAsia="fr-CH"/>
+        </w:rPr>
         <w:drawing>
           <wp:inline distT="0" distB="0" distL="0" distR="0" wp14:anchorId="667F6CF8" wp14:editId="5E1D5300">
             <wp:extent cx="3950335" cy="619147"/>
@@ -838,30 +775,33 @@
           <w:lang w:val="fr-CH"/>
         </w:rPr>
       </w:pPr>
-      <w:proofErr w:type="spellStart"/>
-      <w:r>
-        <w:t>Igazi</w:t>
-      </w:r>
-      <w:proofErr w:type="spellEnd"/>
-      <w:r>
-        <w:t xml:space="preserve"> Jazz</w:t>
-      </w:r>
-    </w:p>
-    <w:p/>
-    <w:p>
-      <w:pPr>
-        <w:pStyle w:val="Pardeliste"/>
-        <w:numPr>
-          <w:ilvl w:val="0"/>
-          <w:numId w:val="2"/>
-        </w:numPr>
+      <w:r>
+        <w:t>Cantina 8bits</w:t>
+      </w:r>
+    </w:p>
+    <w:p>
+      <w:r>
+        <w:t>Crig</w:t>
+      </w:r>
+    </w:p>
+    <w:p>
+      <w:pPr>
+        <w:rPr>
+          <w:rFonts w:ascii="Segoe UI" w:hAnsi="Segoe UI" w:cs="Segoe UI"/>
+          <w:color w:val="000000"/>
+          <w:sz w:val="20"/>
+          <w:szCs w:val="20"/>
+        </w:rPr>
       </w:pPr>
       <w:hyperlink r:id="rId18" w:history="1">
         <w:r>
           <w:rPr>
             <w:rStyle w:val="Lienhypertexte"/>
+            <w:rFonts w:ascii="Segoe UI" w:hAnsi="Segoe UI" w:cs="Segoe UI"/>
+            <w:sz w:val="20"/>
+            <w:szCs w:val="20"/>
           </w:rPr>
-          <w:t>https://www.jamendo.com/en/track/369911/igazi-jazz</w:t>
+          <w:t>https://soundcloud.com/crig-1/star-wars-cantina-8bit</w:t>
         </w:r>
       </w:hyperlink>
     </w:p>
@@ -878,19 +818,57 @@
           <w:lang w:val="fr-CH"/>
         </w:rPr>
       </w:pPr>
-      <w:proofErr w:type="spellStart"/>
-      <w:r>
-        <w:t>Igazi</w:t>
-      </w:r>
-      <w:proofErr w:type="spellEnd"/>
-      <w:r>
-        <w:t xml:space="preserve"> Jazz</w:t>
-      </w:r>
-    </w:p>
-    <w:p/>
-    <w:p>
-      <w:pPr>
-        <w:pStyle w:val="Pardeliste"/>
+      <w:r>
+        <w:t>Star Wars Imperial march</w:t>
+      </w:r>
+    </w:p>
+    <w:p>
+      <w:r>
+        <w:lastRenderedPageBreak/>
+        <w:t>Emre Arisev</w:t>
+      </w:r>
+    </w:p>
+    <w:p>
+      <w:pPr>
+        <w:rPr>
+          <w:rFonts w:ascii="Segoe UI" w:hAnsi="Segoe UI" w:cs="Segoe UI"/>
+          <w:color w:val="000000"/>
+          <w:sz w:val="20"/>
+          <w:szCs w:val="20"/>
+        </w:rPr>
+      </w:pPr>
+      <w:r>
+        <w:rPr>
+          <w:rFonts w:ascii="Segoe UI" w:hAnsi="Segoe UI" w:cs="Segoe UI"/>
+          <w:color w:val="000000"/>
+          <w:sz w:val="20"/>
+          <w:szCs w:val="20"/>
+        </w:rPr>
+        <w:t>https://soundcloud.com/emrearisev/star-wars-imperial-march</w:t>
+      </w:r>
+      <w:bookmarkStart w:id="0" w:name="_GoBack"/>
+      <w:bookmarkEnd w:id="0"/>
+    </w:p>
+    <w:p/>
+    <w:p>
+      <w:pPr>
+        <w:pStyle w:val="Sous-titre"/>
+        <w:rPr>
+          <w:rFonts w:asciiTheme="minorHAnsi" w:hAnsiTheme="minorHAnsi" w:cstheme="minorBidi"/>
+          <w:color w:val="auto"/>
+          <w:sz w:val="24"/>
+          <w:szCs w:val="24"/>
+          <w:lang w:val="fr-CH"/>
+        </w:rPr>
+      </w:pPr>
+      <w:r>
+        <w:t>Igazi Jazz</w:t>
+      </w:r>
+    </w:p>
+    <w:p/>
+    <w:p>
+      <w:pPr>
+        <w:pStyle w:val="Paragraphedeliste"/>
         <w:numPr>
           <w:ilvl w:val="0"/>
           <w:numId w:val="2"/>
@@ -918,65 +896,20 @@
           <w:lang w:val="fr-CH"/>
         </w:rPr>
       </w:pPr>
-      <w:proofErr w:type="spellStart"/>
-      <w:r>
-        <w:t>Igazi</w:t>
-      </w:r>
-      <w:proofErr w:type="spellEnd"/>
-      <w:r>
-        <w:t xml:space="preserve"> Jazz</w:t>
-      </w:r>
-    </w:p>
-    <w:p/>
-    <w:p>
-      <w:pPr>
-        <w:pStyle w:val="Pardeliste"/>
+      <w:r>
+        <w:t>Igazi Jazz</w:t>
+      </w:r>
+    </w:p>
+    <w:p/>
+    <w:p>
+      <w:pPr>
+        <w:pStyle w:val="Paragraphedeliste"/>
         <w:numPr>
           <w:ilvl w:val="0"/>
           <w:numId w:val="2"/>
         </w:numPr>
       </w:pPr>
       <w:hyperlink r:id="rId20" w:history="1">
-        <w:r>
-          <w:rPr>
-            <w:rStyle w:val="Lienhypertexte"/>
-          </w:rPr>
-          <w:t>https://www.jamendo.com/en/track/369911/igazi-jazz</w:t>
-        </w:r>
-      </w:hyperlink>
-    </w:p>
-    <w:p/>
-    <w:p/>
-    <w:p>
-      <w:pPr>
-        <w:pStyle w:val="Sous-titre"/>
-        <w:rPr>
-          <w:rFonts w:asciiTheme="minorHAnsi" w:hAnsiTheme="minorHAnsi" w:cstheme="minorBidi"/>
-          <w:color w:val="auto"/>
-          <w:sz w:val="24"/>
-          <w:szCs w:val="24"/>
-          <w:lang w:val="fr-CH"/>
-        </w:rPr>
-      </w:pPr>
-      <w:proofErr w:type="spellStart"/>
-      <w:r>
-        <w:t>Igazi</w:t>
-      </w:r>
-      <w:proofErr w:type="spellEnd"/>
-      <w:r>
-        <w:t xml:space="preserve"> Jazz</w:t>
-      </w:r>
-    </w:p>
-    <w:p/>
-    <w:p>
-      <w:pPr>
-        <w:pStyle w:val="Pardeliste"/>
-        <w:numPr>
-          <w:ilvl w:val="0"/>
-          <w:numId w:val="2"/>
-        </w:numPr>
-      </w:pPr>
-      <w:hyperlink r:id="rId21" w:history="1">
         <w:r>
           <w:rPr>
             <w:rStyle w:val="Lienhypertexte"/>
@@ -999,8 +932,8 @@
 </file>
 
 <file path=word/numbering.xml><?xml version="1.0" encoding="utf-8"?>
-<w:numbering xmlns:wpc="http://schemas.microsoft.com/office/word/2010/wordprocessingCanvas" xmlns:mo="http://schemas.microsoft.com/office/mac/office/2008/main" xmlns:mc="http://schemas.openxmlformats.org/markup-compatibility/2006" xmlns:mv="urn:schemas-microsoft-com:mac:vml" xmlns:o="urn:schemas-microsoft-com:office:office" xmlns:r="http://schemas.openxmlformats.org/officeDocument/2006/relationships" xmlns:m="http://schemas.openxmlformats.org/officeDocument/2006/math" xmlns:v="urn:schemas-microsoft-com:vml" xmlns:wp14="http://schemas.microsoft.com/office/word/2010/wordprocessingDrawing" xmlns:wp="http://schemas.openxmlformats.org/drawingml/2006/wordprocessingDrawing" xmlns:w10="urn:schemas-microsoft-com:office:word" xmlns:w="http://schemas.openxmlformats.org/wordprocessingml/2006/main" xmlns:w14="http://schemas.microsoft.com/office/word/2010/wordml" xmlns:w15="http://schemas.microsoft.com/office/word/2012/wordml" xmlns:wpg="http://schemas.microsoft.com/office/word/2010/wordprocessingGroup" xmlns:wpi="http://schemas.microsoft.com/office/word/2010/wordprocessingInk" xmlns:wne="http://schemas.microsoft.com/office/word/2006/wordml" xmlns:wps="http://schemas.microsoft.com/office/word/2010/wordprocessingShape" mc:Ignorable="w14 w15 wp14">
-  <w:abstractNum w:abstractNumId="0">
+<w:numbering xmlns:wpc="http://schemas.microsoft.com/office/word/2010/wordprocessingCanvas" xmlns:mc="http://schemas.openxmlformats.org/markup-compatibility/2006" xmlns:o="urn:schemas-microsoft-com:office:office" xmlns:r="http://schemas.openxmlformats.org/officeDocument/2006/relationships" xmlns:m="http://schemas.openxmlformats.org/officeDocument/2006/math" xmlns:v="urn:schemas-microsoft-com:vml" xmlns:wp14="http://schemas.microsoft.com/office/word/2010/wordprocessingDrawing" xmlns:wp="http://schemas.openxmlformats.org/drawingml/2006/wordprocessingDrawing" xmlns:w10="urn:schemas-microsoft-com:office:word" xmlns:w="http://schemas.openxmlformats.org/wordprocessingml/2006/main" xmlns:w14="http://schemas.microsoft.com/office/word/2010/wordml" xmlns:w15="http://schemas.microsoft.com/office/word/2012/wordml" xmlns:wpg="http://schemas.microsoft.com/office/word/2010/wordprocessingGroup" xmlns:wpi="http://schemas.microsoft.com/office/word/2010/wordprocessingInk" xmlns:wne="http://schemas.microsoft.com/office/word/2006/wordml" xmlns:wps="http://schemas.microsoft.com/office/word/2010/wordprocessingShape" mc:Ignorable="w14 w15 wp14">
+  <w:abstractNum w:abstractNumId="0" w15:restartNumberingAfterBreak="0">
     <w:nsid w:val="00D63888"/>
     <w:multiLevelType w:val="hybridMultilevel"/>
     <w:tmpl w:val="441EAC3A"/>
@@ -1112,7 +1045,7 @@
       </w:rPr>
     </w:lvl>
   </w:abstractNum>
-  <w:abstractNum w:abstractNumId="1">
+  <w:abstractNum w:abstractNumId="1" w15:restartNumberingAfterBreak="0">
     <w:nsid w:val="25C8117F"/>
     <w:multiLevelType w:val="hybridMultilevel"/>
     <w:tmpl w:val="0016AFA0"/>
@@ -1246,7 +1179,7 @@
     </w:rPrDefault>
     <w:pPrDefault/>
   </w:docDefaults>
-  <w:latentStyles w:defLockedState="0" w:defUIPriority="99" w:defSemiHidden="0" w:defUnhideWhenUsed="0" w:defQFormat="0" w:count="380">
+  <w:latentStyles w:defLockedState="0" w:defUIPriority="99" w:defSemiHidden="0" w:defUnhideWhenUsed="0" w:defQFormat="0" w:count="371">
     <w:lsdException w:name="Normal" w:uiPriority="0" w:qFormat="1"/>
     <w:lsdException w:name="heading 1" w:uiPriority="9" w:qFormat="1"/>
     <w:lsdException w:name="heading 2" w:semiHidden="1" w:uiPriority="9" w:unhideWhenUsed="1" w:qFormat="1"/>
@@ -1403,15 +1336,6 @@
     <w:lsdException w:name="Balloon Text" w:semiHidden="1" w:unhideWhenUsed="1"/>
     <w:lsdException w:name="Table Grid" w:uiPriority="39"/>
     <w:lsdException w:name="Table Theme" w:semiHidden="1" w:unhideWhenUsed="1"/>
-    <w:lsdException w:name="Note Level 1" w:semiHidden="1" w:unhideWhenUsed="1"/>
-    <w:lsdException w:name="Note Level 2" w:semiHidden="1" w:unhideWhenUsed="1"/>
-    <w:lsdException w:name="Note Level 3" w:semiHidden="1" w:unhideWhenUsed="1"/>
-    <w:lsdException w:name="Note Level 4" w:semiHidden="1" w:unhideWhenUsed="1"/>
-    <w:lsdException w:name="Note Level 5" w:semiHidden="1" w:unhideWhenUsed="1"/>
-    <w:lsdException w:name="Note Level 6" w:semiHidden="1" w:unhideWhenUsed="1"/>
-    <w:lsdException w:name="Note Level 7" w:semiHidden="1" w:unhideWhenUsed="1"/>
-    <w:lsdException w:name="Note Level 8" w:semiHidden="1" w:unhideWhenUsed="1"/>
-    <w:lsdException w:name="Note Level 9" w:semiHidden="1" w:unhideWhenUsed="1"/>
     <w:lsdException w:name="Placeholder Text" w:semiHidden="1"/>
     <w:lsdException w:name="No Spacing" w:uiPriority="1" w:qFormat="1"/>
     <w:lsdException w:name="Light Shading" w:uiPriority="60"/>
@@ -1702,7 +1626,7 @@
     <w:semiHidden/>
     <w:unhideWhenUsed/>
   </w:style>
-  <w:style w:type="paragraph" w:styleId="Pardeliste">
+  <w:style w:type="paragraph" w:styleId="Paragraphedeliste">
     <w:name w:val="List Paragraph"/>
     <w:basedOn w:val="Normal"/>
     <w:uiPriority w:val="34"/>
@@ -1821,7 +1745,7 @@
       <w:szCs w:val="26"/>
     </w:rPr>
   </w:style>
-  <w:style w:type="character" w:styleId="Lienhypertextevisit">
+  <w:style w:type="character" w:styleId="Lienhypertextesuivivisit">
     <w:name w:val="FollowedHyperlink"/>
     <w:basedOn w:val="Policepardfaut"/>
     <w:uiPriority w:val="99"/>

</xml_diff>